<commit_message>
clean up on aisle 1
</commit_message>
<xml_diff>
--- a/docx-grocery-list-template.docx
+++ b/docx-grocery-list-template.docx
@@ -1,77 +1,14 @@
 
 <file path=word/document.xml><?xml version="1.0" encoding="utf-8"?>
-<w:document xmlns:o="urn:schemas-microsoft-com:office:office" xmlns:r="http://schemas.openxmlformats.org/officeDocument/2006/relationships" xmlns:v="urn:schemas-microsoft-com:vml" xmlns:w="http://schemas.openxmlformats.org/wordprocessingml/2006/main" xmlns:w10="urn:schemas-microsoft-com:office:word" xmlns:wp="http://schemas.openxmlformats.org/drawingml/2006/wordprocessingDrawing" xmlns:wps="http://schemas.microsoft.com/office/word/2010/wordprocessingShape" xmlns:wpg="http://schemas.microsoft.com/office/word/2010/wordprocessingGroup" xmlns:mc="http://schemas.openxmlformats.org/markup-compatibility/2006" xmlns:wp14="http://schemas.microsoft.com/office/word/2010/wordprocessingDrawing" xmlns:w14="http://schemas.microsoft.com/office/word/2010/wordml" mc:Ignorable="w14 wp14">
+<w:document xmlns:o="urn:schemas-microsoft-com:office:office" xmlns:r="http://schemas.openxmlformats.org/officeDocument/2006/relationships" xmlns:v="urn:schemas-microsoft-com:vml" xmlns:w="http://schemas.openxmlformats.org/wordprocessingml/2006/main" xmlns:w10="urn:schemas-microsoft-com:office:word" xmlns:wp="http://schemas.openxmlformats.org/drawingml/2006/wordprocessingDrawing" xmlns:wps="http://schemas.microsoft.com/office/word/2010/wordprocessingShape" xmlns:wpg="http://schemas.microsoft.com/office/word/2010/wordprocessingGroup" xmlns:mc="http://schemas.openxmlformats.org/markup-compatibility/2006" xmlns:wp14="http://schemas.microsoft.com/office/word/2010/wordprocessingDrawing" xmlns:w14="http://schemas.microsoft.com/office/word/2010/wordml" xmlns:w15="http://schemas.microsoft.com/office/word/2012/wordml" mc:Ignorable="w14 wp14 w15">
   <w:body>
     <w:p>
       <w:pPr>
-        <w:pStyle w:val="Title"/>
-        <w:spacing w:before="480" w:after="240"/>
-        <w:rPr/>
-      </w:pPr>
-      <w:r>
-        <w:rPr/>
-        <w:t>grocery list template</w:t>
-      </w:r>
-    </w:p>
-    <w:p>
-      <w:pPr>
-        <w:pStyle w:val="Heading2"/>
+        <w:pStyle w:val="SourceCode"/>
         <w:rPr/>
       </w:pPr>
       <w:bookmarkStart w:id="0" w:name="r-markdown"/>
-      <w:r>
-        <w:rPr/>
-        <w:t>R Markdown</w:t>
-      </w:r>
       <w:bookmarkEnd w:id="0"/>
-    </w:p>
-    <w:p>
-      <w:pPr>
-        <w:pStyle w:val="FirstParagraph"/>
-        <w:rPr/>
-      </w:pPr>
-      <w:r>
-        <w:rPr/>
-        <w:t xml:space="preserve">This is an R Markdown document. Markdown is a simple formatting syntax for authoring HTML, PDF, and MS Word documents. For more details on using R Markdown see </w:t>
-      </w:r>
-      <w:hyperlink r:id="rId2">
-        <w:r>
-          <w:rPr>
-            <w:rStyle w:val="InternetLink"/>
-          </w:rPr>
-          <w:t>http://rmarkdown.rstudio.com</w:t>
-        </w:r>
-      </w:hyperlink>
-      <w:r>
-        <w:rPr/>
-        <w:t>.</w:t>
-      </w:r>
-    </w:p>
-    <w:p>
-      <w:pPr>
-        <w:pStyle w:val="TextBody"/>
-        <w:rPr/>
-      </w:pPr>
-      <w:r>
-        <w:rPr/>
-        <w:t xml:space="preserve">When you click the </w:t>
-      </w:r>
-      <w:r>
-        <w:rPr>
-          <w:b/>
-        </w:rPr>
-        <w:t>Knit</w:t>
-      </w:r>
-      <w:r>
-        <w:rPr/>
-        <w:t xml:space="preserve"> button a document will be generated that includes both content as well as the output of any embedded R code chunks within the document. You can embed an R code chunk like this:</w:t>
-      </w:r>
-    </w:p>
-    <w:p>
-      <w:pPr>
-        <w:pStyle w:val="SourceCode"/>
-        <w:rPr/>
-      </w:pPr>
       <w:r>
         <w:rPr>
           <w:rStyle w:val="KeywordTok"/>
@@ -186,43 +123,6 @@
       </w:pPr>
       <w:r>
         <w:rPr/>
-        <w:drawing>
-          <wp:inline distT="0" distB="0" distL="114935" distR="114935">
-            <wp:extent cx="4620260" cy="3696335"/>
-            <wp:effectExtent l="0" t="0" r="0" b="0"/>
-            <wp:docPr id="1" name="Picture" descr=""/>
-            <wp:cNvGraphicFramePr>
-              <a:graphicFrameLocks xmlns:a="http://schemas.openxmlformats.org/drawingml/2006/main" noChangeAspect="1"/>
-            </wp:cNvGraphicFramePr>
-            <a:graphic xmlns:a="http://schemas.openxmlformats.org/drawingml/2006/main">
-              <a:graphicData uri="http://schemas.openxmlformats.org/drawingml/2006/picture">
-                <pic:pic xmlns:pic="http://schemas.openxmlformats.org/drawingml/2006/picture">
-                  <pic:nvPicPr>
-                    <pic:cNvPr id="1" name="Picture" descr=""/>
-                    <pic:cNvPicPr>
-                      <a:picLocks noChangeAspect="1" noChangeArrowheads="1"/>
-                    </pic:cNvPicPr>
-                  </pic:nvPicPr>
-                  <pic:blipFill>
-                    <a:blip r:embed="rId3"/>
-                    <a:stretch>
-                      <a:fillRect/>
-                    </a:stretch>
-                  </pic:blipFill>
-                  <pic:spPr bwMode="auto">
-                    <a:xfrm>
-                      <a:off x="0" y="0"/>
-                      <a:ext cx="4620260" cy="3696335"/>
-                    </a:xfrm>
-                    <a:prstGeom prst="rect">
-                      <a:avLst/>
-                    </a:prstGeom>
-                  </pic:spPr>
-                </pic:pic>
-              </a:graphicData>
-            </a:graphic>
-          </wp:inline>
-        </w:drawing>
       </w:r>
     </w:p>
     <w:p>
@@ -247,10 +147,9 @@
       </w:r>
     </w:p>
     <w:sectPr>
-      <w:type w:val="nextPage"/>
+      <w:type w:val="continuous"/>
       <w:pgSz w:w="12240" w:h="15840"/>
-      <w:pgMar w:left="1440" w:right="1440" w:header="0" w:top="1440" w:footer="0" w:bottom="1440" w:gutter="0"/>
-      <w:pgNumType w:fmt="decimal"/>
+      <w:pgMar w:left="1440" w:right="1440" w:gutter="0" w:header="0" w:top="1440" w:footer="0" w:bottom="1440"/>
       <w:cols w:num="2" w:space="288" w:equalWidth="true" w:sep="false"/>
       <w:formProt w:val="false"/>
       <w:textDirection w:val="lrTb"/>
@@ -272,7 +171,9 @@
       </w:rPr>
     </w:rPrDefault>
     <w:pPrDefault>
-      <w:pPr/>
+      <w:pPr>
+        <w:suppressAutoHyphens w:val="true"/>
+      </w:pPr>
     </w:pPrDefault>
   </w:docDefaults>
   <w:latentStyles w:defLockedState="0" w:defUIPriority="0" w:defSemiHidden="0" w:defUnhideWhenUsed="0" w:defQFormat="0" w:count="276"/>
@@ -281,6 +182,7 @@
     <w:qFormat/>
     <w:pPr>
       <w:widowControl/>
+      <w:suppressAutoHyphens w:val="true"/>
       <w:bidi w:val="0"/>
       <w:spacing w:before="0" w:after="200"/>
       <w:jc w:val="left"/>
@@ -493,7 +395,6 @@
   <w:style w:type="character" w:styleId="BodyTextChar" w:customStyle="1">
     <w:name w:val="Body Text Char"/>
     <w:basedOn w:val="DefaultParagraphFont"/>
-    <w:link w:val="BodyText"/>
     <w:qFormat/>
     <w:rPr/>
   </w:style>
@@ -521,7 +422,7 @@
     </w:rPr>
   </w:style>
   <w:style w:type="character" w:styleId="InternetLink">
-    <w:name w:val="Internet Link"/>
+    <w:name w:val="Hyperlink"/>
     <w:basedOn w:val="BodyTextChar"/>
     <w:rPr>
       <w:color w:val="4F81BD" w:themeColor="accent1"/>
@@ -925,6 +826,7 @@
       <w:keepNext w:val="true"/>
       <w:keepLines/>
       <w:widowControl/>
+      <w:suppressAutoHyphens w:val="true"/>
       <w:bidi w:val="0"/>
       <w:spacing w:before="0" w:after="200"/>
       <w:jc w:val="center"/>
@@ -946,6 +848,7 @@
       <w:keepNext w:val="true"/>
       <w:keepLines/>
       <w:widowControl/>
+      <w:suppressAutoHyphens w:val="true"/>
       <w:bidi w:val="0"/>
       <w:spacing w:before="0" w:after="200"/>
       <w:jc w:val="center"/>
@@ -1061,7 +964,13 @@
     </w:pPr>
     <w:rPr/>
   </w:style>
-  <w:style w:type="paragraph" w:styleId="TOCHeading">
+  <w:style w:type="paragraph" w:styleId="IndexHeading">
+    <w:name w:val="Index Heading"/>
+    <w:basedOn w:val="Heading"/>
+    <w:pPr/>
+    <w:rPr/>
+  </w:style>
+  <w:style w:type="paragraph" w:styleId="ContentsHeading">
     <w:name w:val="TOC Heading"/>
     <w:basedOn w:val="Heading1"/>
     <w:next w:val="TextBody"/>
@@ -1092,6 +1001,28 @@
     <w:name w:val="Table Contents"/>
     <w:basedOn w:val="Normal"/>
     <w:qFormat/>
+    <w:pPr>
+      <w:suppressLineNumbers/>
+    </w:pPr>
+    <w:rPr/>
+  </w:style>
+  <w:style w:type="paragraph" w:styleId="HeaderandFooter">
+    <w:name w:val="Header and Footer"/>
+    <w:basedOn w:val="Normal"/>
+    <w:qFormat/>
+    <w:pPr>
+      <w:suppressLineNumbers/>
+      <w:tabs>
+        <w:tab w:val="clear" w:pos="720"/>
+        <w:tab w:val="center" w:pos="4680" w:leader="none"/>
+        <w:tab w:val="right" w:pos="9360" w:leader="none"/>
+      </w:tabs>
+    </w:pPr>
+    <w:rPr/>
+  </w:style>
+  <w:style w:type="paragraph" w:styleId="Header">
+    <w:name w:val="Header"/>
+    <w:basedOn w:val="HeaderandFooter"/>
     <w:pPr>
       <w:suppressLineNumbers/>
     </w:pPr>
@@ -1104,7 +1035,6 @@
     <w:unhideWhenUsed/>
     <w:qFormat/>
     <w:tblPr>
-      <w:tblInd w:w="0" w:type="dxa"/>
       <w:tblCellMar>
         <w:top w:w="0" w:type="dxa"/>
         <w:left w:w="108" w:type="dxa"/>

</xml_diff>